<commit_message>
Ajout du plan dans le rapport
</commit_message>
<xml_diff>
--- a/Groupe2_Hannequin_Lebovic.docx
+++ b/Groupe2_Hannequin_Lebovic.docx
@@ -1,6 +1,6 @@
 
 <file path=word/document.xml><?xml version="1.0" encoding="utf-8"?>
-<w:document xmlns:wpc="http://schemas.microsoft.com/office/word/2010/wordprocessingCanvas" xmlns:cx="http://schemas.microsoft.com/office/drawing/2014/chartex" xmlns:cx1="http://schemas.microsoft.com/office/drawing/2015/9/8/chartex" xmlns:cx2="http://schemas.microsoft.com/office/drawing/2015/10/21/chartex" xmlns:cx3="http://schemas.microsoft.com/office/drawing/2016/5/9/chartex" xmlns:cx4="http://schemas.microsoft.com/office/drawing/2016/5/10/chartex" xmlns:cx5="http://schemas.microsoft.com/office/drawing/2016/5/11/chartex" xmlns:cx6="http://schemas.microsoft.com/office/drawing/2016/5/12/chartex" xmlns:cx7="http://schemas.microsoft.com/office/drawing/2016/5/13/chartex" xmlns:cx8="http://schemas.microsoft.com/office/drawing/2016/5/14/chartex" xmlns:mc="http://schemas.openxmlformats.org/markup-compatibility/2006" xmlns:aink="http://schemas.microsoft.com/office/drawing/2016/ink" xmlns:am3d="http://schemas.microsoft.com/office/drawing/2017/model3d" xmlns:o="urn:schemas-microsoft-com:office:office" xmlns:r="http://schemas.openxmlformats.org/officeDocument/2006/relationships" xmlns:m="http://schemas.openxmlformats.org/officeDocument/2006/math" xmlns:v="urn:schemas-microsoft-com:vml" xmlns:wp14="http://schemas.microsoft.com/office/word/2010/wordprocessingDrawing" xmlns:wp="http://schemas.openxmlformats.org/drawingml/2006/wordprocessingDrawing" xmlns:w10="urn:schemas-microsoft-com:office:word" xmlns:w="http://schemas.openxmlformats.org/wordprocessingml/2006/main" xmlns:w14="http://schemas.microsoft.com/office/word/2010/wordml" xmlns:w15="http://schemas.microsoft.com/office/word/2012/wordml" xmlns:w16cex="http://schemas.microsoft.com/office/word/2018/wordml/cex" xmlns:w16cid="http://schemas.microsoft.com/office/word/2016/wordml/cid" xmlns:w16="http://schemas.microsoft.com/office/word/2018/wordml" xmlns:w16sdtdh="http://schemas.microsoft.com/office/word/2020/wordml/sdtdatahash" xmlns:w16se="http://schemas.microsoft.com/office/word/2015/wordml/symex" xmlns:wpg="http://schemas.microsoft.com/office/word/2010/wordprocessingGroup" xmlns:wpi="http://schemas.microsoft.com/office/word/2010/wordprocessingInk" xmlns:wne="http://schemas.microsoft.com/office/word/2006/wordml" xmlns:wps="http://schemas.microsoft.com/office/word/2010/wordprocessingShape" mc:Ignorable="w14 w15 w16se w16cid w16 w16cex w16sdtdh wp14">
+<w:document xmlns:wpc="http://schemas.microsoft.com/office/word/2010/wordprocessingCanvas" xmlns:cx="http://schemas.microsoft.com/office/drawing/2014/chartex" xmlns:cx1="http://schemas.microsoft.com/office/drawing/2015/9/8/chartex" xmlns:cx2="http://schemas.microsoft.com/office/drawing/2015/10/21/chartex" xmlns:cx3="http://schemas.microsoft.com/office/drawing/2016/5/9/chartex" xmlns:cx4="http://schemas.microsoft.com/office/drawing/2016/5/10/chartex" xmlns:cx5="http://schemas.microsoft.com/office/drawing/2016/5/11/chartex" xmlns:cx6="http://schemas.microsoft.com/office/drawing/2016/5/12/chartex" xmlns:cx7="http://schemas.microsoft.com/office/drawing/2016/5/13/chartex" xmlns:cx8="http://schemas.microsoft.com/office/drawing/2016/5/14/chartex" xmlns:mc="http://schemas.openxmlformats.org/markup-compatibility/2006" xmlns:aink="http://schemas.microsoft.com/office/drawing/2016/ink" xmlns:am3d="http://schemas.microsoft.com/office/drawing/2017/model3d" xmlns:o="urn:schemas-microsoft-com:office:office" xmlns:oel="http://schemas.microsoft.com/office/2019/extlst" xmlns:r="http://schemas.openxmlformats.org/officeDocument/2006/relationships" xmlns:m="http://schemas.openxmlformats.org/officeDocument/2006/math" xmlns:v="urn:schemas-microsoft-com:vml" xmlns:wp14="http://schemas.microsoft.com/office/word/2010/wordprocessingDrawing" xmlns:wp="http://schemas.openxmlformats.org/drawingml/2006/wordprocessingDrawing" xmlns:w10="urn:schemas-microsoft-com:office:word" xmlns:w="http://schemas.openxmlformats.org/wordprocessingml/2006/main" xmlns:w14="http://schemas.microsoft.com/office/word/2010/wordml" xmlns:w15="http://schemas.microsoft.com/office/word/2012/wordml" xmlns:w16cex="http://schemas.microsoft.com/office/word/2018/wordml/cex" xmlns:w16cid="http://schemas.microsoft.com/office/word/2016/wordml/cid" xmlns:w16="http://schemas.microsoft.com/office/word/2018/wordml" xmlns:w16du="http://schemas.microsoft.com/office/word/2023/wordml/word16du" xmlns:w16sdtdh="http://schemas.microsoft.com/office/word/2020/wordml/sdtdatahash" xmlns:w16se="http://schemas.microsoft.com/office/word/2015/wordml/symex" xmlns:wpg="http://schemas.microsoft.com/office/word/2010/wordprocessingGroup" xmlns:wpi="http://schemas.microsoft.com/office/word/2010/wordprocessingInk" xmlns:wne="http://schemas.microsoft.com/office/word/2006/wordml" xmlns:wps="http://schemas.microsoft.com/office/word/2010/wordprocessingShape" mc:Ignorable="w14 w15 w16se w16cid w16 w16cex w16sdtdh w16du wp14">
   <w:body>
     <w:p>
       <w:r>
@@ -92,7 +92,7 @@
                 <v:stroke joinstyle="miter"/>
                 <v:path gradientshapeok="t" o:connecttype="rect"/>
               </v:shapetype>
-              <v:shape id="Zone de texte 2" o:spid="_x0000_s1026" type="#_x0000_t202" style="position:absolute;left:0;text-align:left;margin-left:2.15pt;margin-top:209.35pt;width:593.15pt;height:78.75pt;z-index:251663360;visibility:visible;mso-wrap-style:square;mso-width-percent:0;mso-height-percent:0;mso-wrap-distance-left:9pt;mso-wrap-distance-top:3.6pt;mso-wrap-distance-right:9pt;mso-wrap-distance-bottom:3.6pt;mso-position-horizontal:absolute;mso-position-horizontal-relative:page;mso-position-vertical:absolute;mso-position-vertical-relative:text;mso-width-percent:0;mso-height-percent:0;mso-width-relative:margin;mso-height-relative:margin;v-text-anchor:top" o:gfxdata="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" stroked="f">
+              <v:shape id="Zone de texte 2" o:spid="_x0000_s1026" type="#_x0000_t202" style="position:absolute;left:0;text-align:left;margin-left:2.15pt;margin-top:209.35pt;width:593.15pt;height:78.75pt;z-index:251663360;visibility:visible;mso-wrap-style:square;mso-width-percent:0;mso-height-percent:0;mso-wrap-distance-left:9pt;mso-wrap-distance-top:3.6pt;mso-wrap-distance-right:9pt;mso-wrap-distance-bottom:3.6pt;mso-position-horizontal:absolute;mso-position-horizontal-relative:page;mso-position-vertical:absolute;mso-position-vertical-relative:text;mso-width-percent:0;mso-height-percent:0;mso-width-relative:margin;mso-height-relative:margin;v-text-anchor:top" o:gfxdata="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" stroked="f">
                 <v:textbox>
                   <w:txbxContent>
                     <w:p>
@@ -391,7 +391,7 @@
           </mc:Choice>
           <mc:Fallback>
             <w:pict>
-              <v:shape w14:anchorId="5C1531EA" id="_x0000_s1027" type="#_x0000_t202" style="position:absolute;left:0;text-align:left;margin-left:27.95pt;margin-top:680.3pt;width:540.55pt;height:73.05pt;z-index:251665408;visibility:visible;mso-wrap-style:square;mso-width-percent:0;mso-height-percent:0;mso-wrap-distance-left:9pt;mso-wrap-distance-top:3.6pt;mso-wrap-distance-right:9pt;mso-wrap-distance-bottom:3.6pt;mso-position-horizontal:absolute;mso-position-horizontal-relative:page;mso-position-vertical:absolute;mso-position-vertical-relative:text;mso-width-percent:0;mso-height-percent:0;mso-width-relative:margin;mso-height-relative:margin;v-text-anchor:top" o:gfxdata="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" stroked="f">
+              <v:shape w14:anchorId="5C1531EA" id="_x0000_s1027" type="#_x0000_t202" style="position:absolute;left:0;text-align:left;margin-left:27.95pt;margin-top:680.3pt;width:540.55pt;height:73.05pt;z-index:251665408;visibility:visible;mso-wrap-style:square;mso-width-percent:0;mso-height-percent:0;mso-wrap-distance-left:9pt;mso-wrap-distance-top:3.6pt;mso-wrap-distance-right:9pt;mso-wrap-distance-bottom:3.6pt;mso-position-horizontal:absolute;mso-position-horizontal-relative:page;mso-position-vertical:absolute;mso-position-vertical-relative:text;mso-width-percent:0;mso-height-percent:0;mso-width-relative:margin;mso-height-relative:margin;v-text-anchor:top" o:gfxdata="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" stroked="f">
                 <v:textbox>
                   <w:txbxContent>
                     <w:p>
@@ -686,6 +686,7 @@
         <w:t>Présentation des données</w:t>
       </w:r>
     </w:p>
+    <w:p/>
     <w:p>
       <w:pPr>
         <w:pStyle w:val="Titre2"/>
@@ -726,39 +727,46 @@
           <w:ilvl w:val="0"/>
           <w:numId w:val="1"/>
         </w:numPr>
-      </w:pPr>
-      <w:r>
-        <w:t xml:space="preserve">Marié </w:t>
+        <w:rPr>
+          <w:lang w:val="en-US"/>
+        </w:rPr>
+      </w:pPr>
+      <w:proofErr w:type="spellStart"/>
+      <w:r>
+        <w:rPr>
+          <w:lang w:val="en-US"/>
+        </w:rPr>
+        <w:t>Marié</w:t>
+      </w:r>
+      <w:proofErr w:type="spellEnd"/>
+      <w:r>
+        <w:rPr>
+          <w:lang w:val="en-US"/>
+        </w:rPr>
+        <w:t xml:space="preserve"> </w:t>
       </w:r>
       <w:r>
         <w:sym w:font="Wingdings" w:char="F0E0"/>
       </w:r>
       <w:r>
+        <w:rPr>
+          <w:lang w:val="en-US"/>
+        </w:rPr>
         <w:t xml:space="preserve"> Married-AF-</w:t>
       </w:r>
-      <w:proofErr w:type="spellStart"/>
-      <w:r>
-        <w:t>spouse</w:t>
-      </w:r>
-      <w:proofErr w:type="spellEnd"/>
-      <w:r>
-        <w:t> ; Married-civ-</w:t>
-      </w:r>
-      <w:proofErr w:type="spellStart"/>
-      <w:r>
-        <w:t>spouse</w:t>
-      </w:r>
-      <w:proofErr w:type="spellEnd"/>
-      <w:r>
-        <w:t> ; Married-</w:t>
-      </w:r>
-      <w:proofErr w:type="spellStart"/>
-      <w:r>
-        <w:t>spouse</w:t>
-      </w:r>
-      <w:proofErr w:type="spellEnd"/>
-      <w:r>
-        <w:t>-absent</w:t>
+      <w:proofErr w:type="gramStart"/>
+      <w:r>
+        <w:rPr>
+          <w:lang w:val="en-US"/>
+        </w:rPr>
+        <w:t>spouse ;</w:t>
+      </w:r>
+      <w:proofErr w:type="gramEnd"/>
+      <w:r>
+        <w:rPr>
+          <w:lang w:val="en-US"/>
+        </w:rPr>
+        <w:t xml:space="preserve"> Married-civ-spouse ; Married-spouse-absent</w:t>
       </w:r>
     </w:p>
     <w:p>
@@ -828,13 +836,7 @@
         <w:t xml:space="preserve">Pour la variable native-country, </w:t>
       </w:r>
       <w:r>
-        <w:t xml:space="preserve">elle est représentée par la modalité </w:t>
-      </w:r>
-      <w:r>
-        <w:t xml:space="preserve">« United-States » </w:t>
-      </w:r>
-      <w:r>
-        <w:t xml:space="preserve">à hauteur de </w:t>
+        <w:t xml:space="preserve">elle est représentée par la modalité « United-States » à hauteur de </w:t>
       </w:r>
       <w:r>
         <w:t xml:space="preserve">90 % </w:t>
@@ -843,6 +845,291 @@
         <w:t>et ensuite aucunes autres modalités dépassent les 2 %, donc on décide de regrouper tous les pays ensemble et de composer la modalité « Le reste du monde », ce qui nous fait une modalité qui contient maintenant 10 % de notre population, ce qui est acceptable.</w:t>
       </w:r>
     </w:p>
+    <w:p>
+      <w:pPr>
+        <w:spacing w:after="160" w:line="259" w:lineRule="auto"/>
+        <w:ind w:firstLine="0"/>
+        <w:jc w:val="left"/>
+      </w:pPr>
+      <w:r>
+        <w:br w:type="page"/>
+      </w:r>
+    </w:p>
+    <w:p>
+      <w:pPr>
+        <w:pStyle w:val="Titre1"/>
+      </w:pPr>
+      <w:r>
+        <w:lastRenderedPageBreak/>
+        <w:t>Contexte</w:t>
+      </w:r>
+    </w:p>
+    <w:p>
+      <w:pPr>
+        <w:pStyle w:val="Titre2"/>
+      </w:pPr>
+      <w:r>
+        <w:t>Objectifs</w:t>
+      </w:r>
+    </w:p>
+    <w:p>
+      <w:r>
+        <w:t>Objectif clair pour décider des métriques à utiliser et leur seuil</w:t>
+      </w:r>
+    </w:p>
+    <w:p>
+      <w:pPr>
+        <w:pStyle w:val="Titre2"/>
+      </w:pPr>
+      <w:r>
+        <w:t>Description des données</w:t>
+      </w:r>
+    </w:p>
+    <w:p>
+      <w:pPr>
+        <w:pStyle w:val="Titre2"/>
+      </w:pPr>
+      <w:r>
+        <w:t>Traitement des données</w:t>
+      </w:r>
+    </w:p>
+    <w:p>
+      <w:pPr>
+        <w:pStyle w:val="Titre1"/>
+      </w:pPr>
+      <w:r>
+        <w:t>Analyse exploratoire</w:t>
+      </w:r>
+    </w:p>
+    <w:p>
+      <w:pPr>
+        <w:pStyle w:val="Titre2"/>
+      </w:pPr>
+      <w:r>
+        <w:t>Statistiques descriptives</w:t>
+      </w:r>
+    </w:p>
+    <w:p>
+      <w:r>
+        <w:t>(Rapide pour avoir une idée de la répartition de notre variable cible)</w:t>
+      </w:r>
+    </w:p>
+    <w:p>
+      <w:pPr>
+        <w:pStyle w:val="Titre2"/>
+      </w:pPr>
+      <w:r>
+        <w:t>Corrélations</w:t>
+      </w:r>
+    </w:p>
+    <w:p>
+      <w:r>
+        <w:t>(Important pour le choix de nos variables dans le modèle)</w:t>
+      </w:r>
+    </w:p>
+    <w:p>
+      <w:r>
+        <w:t>Matrice de corrélation</w:t>
+      </w:r>
+    </w:p>
+    <w:p>
+      <w:pPr>
+        <w:pStyle w:val="Titre2"/>
+      </w:pPr>
+      <w:r>
+        <w:t>Sélection des variables</w:t>
+      </w:r>
+    </w:p>
+    <w:p>
+      <w:r>
+        <w:t>J</w:t>
+      </w:r>
+      <w:r>
+        <w:t>ustification du choix ou non choix des variables</w:t>
+      </w:r>
+    </w:p>
+    <w:p>
+      <w:pPr>
+        <w:pStyle w:val="Titre1"/>
+      </w:pPr>
+      <w:r>
+        <w:t>Modèles et performances</w:t>
+      </w:r>
+    </w:p>
+    <w:p>
+      <w:pPr>
+        <w:pStyle w:val="Titre2"/>
+      </w:pPr>
+      <w:r>
+        <w:t>Premier cycle</w:t>
+      </w:r>
+    </w:p>
+    <w:p>
+      <w:pPr>
+        <w:pStyle w:val="Titre3"/>
+      </w:pPr>
+      <w:r>
+        <w:t>Entrainement des modèles</w:t>
+      </w:r>
+    </w:p>
+    <w:p>
+      <w:r>
+        <w:t>Choix des paramètre et présentation des modèles</w:t>
+      </w:r>
+    </w:p>
+    <w:p>
+      <w:pPr>
+        <w:pStyle w:val="Titre3"/>
+      </w:pPr>
+      <w:r>
+        <w:t>Métriques</w:t>
+      </w:r>
+    </w:p>
+    <w:p>
+      <w:r>
+        <w:t>Justification du choix des métriques en fonction des objectifs énoncés avant et calculs</w:t>
+      </w:r>
+    </w:p>
+    <w:p>
+      <w:pPr>
+        <w:pStyle w:val="Titre3"/>
+      </w:pPr>
+      <w:r>
+        <w:t>Interprétation</w:t>
+      </w:r>
+    </w:p>
+    <w:p>
+      <w:r>
+        <w:t>Interprétation des métriques obtenus et justifier les axes d'améliorations pour les prochains modèles</w:t>
+      </w:r>
+    </w:p>
+    <w:p>
+      <w:pPr>
+        <w:pStyle w:val="Titre2"/>
+      </w:pPr>
+      <w:r>
+        <w:t>Deuxième cycle</w:t>
+      </w:r>
+    </w:p>
+    <w:p>
+      <w:pPr>
+        <w:pStyle w:val="Titre3"/>
+      </w:pPr>
+      <w:r>
+        <w:t>Modifications apportées</w:t>
+      </w:r>
+    </w:p>
+    <w:p>
+      <w:r>
+        <w:t>Changement de variables, de données, de paramètres…</w:t>
+      </w:r>
+    </w:p>
+    <w:p>
+      <w:pPr>
+        <w:pStyle w:val="Titre3"/>
+      </w:pPr>
+      <w:r>
+        <w:lastRenderedPageBreak/>
+        <w:t>Métriques</w:t>
+      </w:r>
+    </w:p>
+    <w:p>
+      <w:r>
+        <w:t>Calculs et interprétations des métriques</w:t>
+      </w:r>
+    </w:p>
+    <w:p>
+      <w:pPr>
+        <w:pStyle w:val="Titre3"/>
+      </w:pPr>
+      <w:r>
+        <w:t>Comparaisons</w:t>
+      </w:r>
+    </w:p>
+    <w:p>
+      <w:r>
+        <w:t>Comparaison entre modèles du premier cycle et entre reg log et arbre</w:t>
+      </w:r>
+    </w:p>
+    <w:p>
+      <w:pPr>
+        <w:pStyle w:val="Titre2"/>
+      </w:pPr>
+      <w:r>
+        <w:t xml:space="preserve">A l’infini en fonction du nb de </w:t>
+      </w:r>
+      <w:proofErr w:type="spellStart"/>
+      <w:r>
+        <w:t>cylce</w:t>
+      </w:r>
+      <w:proofErr w:type="spellEnd"/>
+    </w:p>
+    <w:p>
+      <w:pPr>
+        <w:pStyle w:val="Titre1"/>
+      </w:pPr>
+      <w:r>
+        <w:t>Modèle retenu</w:t>
+      </w:r>
+    </w:p>
+    <w:p>
+      <w:pPr>
+        <w:pStyle w:val="Titre2"/>
+      </w:pPr>
+      <w:r>
+        <w:t>Présentation modèles finales</w:t>
+      </w:r>
+    </w:p>
+    <w:p>
+      <w:r>
+        <w:t>Présentation et justification de pourquoi on retient ces modèles</w:t>
+      </w:r>
+    </w:p>
+    <w:p>
+      <w:pPr>
+        <w:pStyle w:val="Titre2"/>
+      </w:pPr>
+      <w:r>
+        <w:t>Prédictions du revenu</w:t>
+      </w:r>
+    </w:p>
+    <w:p>
+      <w:r>
+        <w:t>Prédiction des classes de revenus sur la nouvelle data</w:t>
+      </w:r>
+    </w:p>
+    <w:p>
+      <w:r>
+        <w:t> </w:t>
+      </w:r>
+    </w:p>
+    <w:p>
+      <w:pPr>
+        <w:pStyle w:val="Titre1"/>
+      </w:pPr>
+      <w:r>
+        <w:t>Conclusion</w:t>
+      </w:r>
+    </w:p>
+    <w:p>
+      <w:r>
+        <w:t xml:space="preserve">Comparaison entre les deux modèles (arbre et </w:t>
+      </w:r>
+      <w:proofErr w:type="spellStart"/>
+      <w:r>
+        <w:t>reglog</w:t>
+      </w:r>
+      <w:proofErr w:type="spellEnd"/>
+      <w:r>
+        <w:t>)</w:t>
+      </w:r>
+    </w:p>
+    <w:p>
+      <w:r>
+        <w:t>Force et faiblesse de chaque modèle</w:t>
+      </w:r>
+    </w:p>
+    <w:p/>
     <w:sectPr>
       <w:pgSz w:w="11906" w:h="16838"/>
       <w:pgMar w:top="1417" w:right="1417" w:bottom="1417" w:left="1417" w:header="708" w:footer="708" w:gutter="0"/>
@@ -854,8 +1141,157 @@
 </file>
 
 <file path=word/numbering.xml><?xml version="1.0" encoding="utf-8"?>
-<w:numbering xmlns:wpc="http://schemas.microsoft.com/office/word/2010/wordprocessingCanvas" xmlns:cx="http://schemas.microsoft.com/office/drawing/2014/chartex" xmlns:cx1="http://schemas.microsoft.com/office/drawing/2015/9/8/chartex" xmlns:cx2="http://schemas.microsoft.com/office/drawing/2015/10/21/chartex" xmlns:cx3="http://schemas.microsoft.com/office/drawing/2016/5/9/chartex" xmlns:cx4="http://schemas.microsoft.com/office/drawing/2016/5/10/chartex" xmlns:cx5="http://schemas.microsoft.com/office/drawing/2016/5/11/chartex" xmlns:cx6="http://schemas.microsoft.com/office/drawing/2016/5/12/chartex" xmlns:cx7="http://schemas.microsoft.com/office/drawing/2016/5/13/chartex" xmlns:cx8="http://schemas.microsoft.com/office/drawing/2016/5/14/chartex" xmlns:mc="http://schemas.openxmlformats.org/markup-compatibility/2006" xmlns:aink="http://schemas.microsoft.com/office/drawing/2016/ink" xmlns:am3d="http://schemas.microsoft.com/office/drawing/2017/model3d" xmlns:o="urn:schemas-microsoft-com:office:office" xmlns:r="http://schemas.openxmlformats.org/officeDocument/2006/relationships" xmlns:m="http://schemas.openxmlformats.org/officeDocument/2006/math" xmlns:v="urn:schemas-microsoft-com:vml" xmlns:wp14="http://schemas.microsoft.com/office/word/2010/wordprocessingDrawing" xmlns:wp="http://schemas.openxmlformats.org/drawingml/2006/wordprocessingDrawing" xmlns:w10="urn:schemas-microsoft-com:office:word" xmlns:w="http://schemas.openxmlformats.org/wordprocessingml/2006/main" xmlns:w14="http://schemas.microsoft.com/office/word/2010/wordml" xmlns:w15="http://schemas.microsoft.com/office/word/2012/wordml" xmlns:w16cex="http://schemas.microsoft.com/office/word/2018/wordml/cex" xmlns:w16cid="http://schemas.microsoft.com/office/word/2016/wordml/cid" xmlns:w16="http://schemas.microsoft.com/office/word/2018/wordml" xmlns:w16sdtdh="http://schemas.microsoft.com/office/word/2020/wordml/sdtdatahash" xmlns:w16se="http://schemas.microsoft.com/office/word/2015/wordml/symex" xmlns:wpg="http://schemas.microsoft.com/office/word/2010/wordprocessingGroup" xmlns:wpi="http://schemas.microsoft.com/office/word/2010/wordprocessingInk" xmlns:wne="http://schemas.microsoft.com/office/word/2006/wordml" xmlns:wps="http://schemas.microsoft.com/office/word/2010/wordprocessingShape" mc:Ignorable="w14 w15 w16se w16cid w16 w16cex w16sdtdh wp14">
+<w:numbering xmlns:wpc="http://schemas.microsoft.com/office/word/2010/wordprocessingCanvas" xmlns:cx="http://schemas.microsoft.com/office/drawing/2014/chartex" xmlns:cx1="http://schemas.microsoft.com/office/drawing/2015/9/8/chartex" xmlns:cx2="http://schemas.microsoft.com/office/drawing/2015/10/21/chartex" xmlns:cx3="http://schemas.microsoft.com/office/drawing/2016/5/9/chartex" xmlns:cx4="http://schemas.microsoft.com/office/drawing/2016/5/10/chartex" xmlns:cx5="http://schemas.microsoft.com/office/drawing/2016/5/11/chartex" xmlns:cx6="http://schemas.microsoft.com/office/drawing/2016/5/12/chartex" xmlns:cx7="http://schemas.microsoft.com/office/drawing/2016/5/13/chartex" xmlns:cx8="http://schemas.microsoft.com/office/drawing/2016/5/14/chartex" xmlns:mc="http://schemas.openxmlformats.org/markup-compatibility/2006" xmlns:aink="http://schemas.microsoft.com/office/drawing/2016/ink" xmlns:am3d="http://schemas.microsoft.com/office/drawing/2017/model3d" xmlns:o="urn:schemas-microsoft-com:office:office" xmlns:oel="http://schemas.microsoft.com/office/2019/extlst" xmlns:r="http://schemas.openxmlformats.org/officeDocument/2006/relationships" xmlns:m="http://schemas.openxmlformats.org/officeDocument/2006/math" xmlns:v="urn:schemas-microsoft-com:vml" xmlns:wp14="http://schemas.microsoft.com/office/word/2010/wordprocessingDrawing" xmlns:wp="http://schemas.openxmlformats.org/drawingml/2006/wordprocessingDrawing" xmlns:w10="urn:schemas-microsoft-com:office:word" xmlns:w="http://schemas.openxmlformats.org/wordprocessingml/2006/main" xmlns:w14="http://schemas.microsoft.com/office/word/2010/wordml" xmlns:w15="http://schemas.microsoft.com/office/word/2012/wordml" xmlns:w16cex="http://schemas.microsoft.com/office/word/2018/wordml/cex" xmlns:w16cid="http://schemas.microsoft.com/office/word/2016/wordml/cid" xmlns:w16="http://schemas.microsoft.com/office/word/2018/wordml" xmlns:w16du="http://schemas.microsoft.com/office/word/2023/wordml/word16du" xmlns:w16sdtdh="http://schemas.microsoft.com/office/word/2020/wordml/sdtdatahash" xmlns:w16se="http://schemas.microsoft.com/office/word/2015/wordml/symex" xmlns:wpg="http://schemas.microsoft.com/office/word/2010/wordprocessingGroup" xmlns:wpi="http://schemas.microsoft.com/office/word/2010/wordprocessingInk" xmlns:wne="http://schemas.microsoft.com/office/word/2006/wordml" xmlns:wps="http://schemas.microsoft.com/office/word/2010/wordprocessingShape" mc:Ignorable="w14 w15 w16se w16cid w16 w16cex w16sdtdh w16du wp14">
   <w:abstractNum w:abstractNumId="0" w15:restartNumberingAfterBreak="0">
+    <w:nsid w:val="00B01B47"/>
+    <w:multiLevelType w:val="multilevel"/>
+    <w:tmpl w:val="5F54770A"/>
+    <w:lvl w:ilvl="0">
+      <w:start w:val="1"/>
+      <w:numFmt w:val="bullet"/>
+      <w:lvlText w:val=""/>
+      <w:lvlJc w:val="left"/>
+      <w:pPr>
+        <w:tabs>
+          <w:tab w:val="num" w:pos="720"/>
+        </w:tabs>
+        <w:ind w:left="720" w:hanging="360"/>
+      </w:pPr>
+      <w:rPr>
+        <w:rFonts w:ascii="Symbol" w:hAnsi="Symbol" w:hint="default"/>
+        <w:sz w:val="20"/>
+      </w:rPr>
+    </w:lvl>
+    <w:lvl w:ilvl="1" w:tentative="1">
+      <w:start w:val="1"/>
+      <w:numFmt w:val="bullet"/>
+      <w:lvlText w:val=""/>
+      <w:lvlJc w:val="left"/>
+      <w:pPr>
+        <w:tabs>
+          <w:tab w:val="num" w:pos="1440"/>
+        </w:tabs>
+        <w:ind w:left="1440" w:hanging="360"/>
+      </w:pPr>
+      <w:rPr>
+        <w:rFonts w:ascii="Symbol" w:hAnsi="Symbol" w:hint="default"/>
+        <w:sz w:val="20"/>
+      </w:rPr>
+    </w:lvl>
+    <w:lvl w:ilvl="2" w:tentative="1">
+      <w:start w:val="1"/>
+      <w:numFmt w:val="bullet"/>
+      <w:lvlText w:val=""/>
+      <w:lvlJc w:val="left"/>
+      <w:pPr>
+        <w:tabs>
+          <w:tab w:val="num" w:pos="2160"/>
+        </w:tabs>
+        <w:ind w:left="2160" w:hanging="360"/>
+      </w:pPr>
+      <w:rPr>
+        <w:rFonts w:ascii="Symbol" w:hAnsi="Symbol" w:hint="default"/>
+        <w:sz w:val="20"/>
+      </w:rPr>
+    </w:lvl>
+    <w:lvl w:ilvl="3" w:tentative="1">
+      <w:start w:val="1"/>
+      <w:numFmt w:val="bullet"/>
+      <w:lvlText w:val=""/>
+      <w:lvlJc w:val="left"/>
+      <w:pPr>
+        <w:tabs>
+          <w:tab w:val="num" w:pos="2880"/>
+        </w:tabs>
+        <w:ind w:left="2880" w:hanging="360"/>
+      </w:pPr>
+      <w:rPr>
+        <w:rFonts w:ascii="Symbol" w:hAnsi="Symbol" w:hint="default"/>
+        <w:sz w:val="20"/>
+      </w:rPr>
+    </w:lvl>
+    <w:lvl w:ilvl="4" w:tentative="1">
+      <w:start w:val="1"/>
+      <w:numFmt w:val="bullet"/>
+      <w:lvlText w:val=""/>
+      <w:lvlJc w:val="left"/>
+      <w:pPr>
+        <w:tabs>
+          <w:tab w:val="num" w:pos="3600"/>
+        </w:tabs>
+        <w:ind w:left="3600" w:hanging="360"/>
+      </w:pPr>
+      <w:rPr>
+        <w:rFonts w:ascii="Symbol" w:hAnsi="Symbol" w:hint="default"/>
+        <w:sz w:val="20"/>
+      </w:rPr>
+    </w:lvl>
+    <w:lvl w:ilvl="5" w:tentative="1">
+      <w:start w:val="1"/>
+      <w:numFmt w:val="bullet"/>
+      <w:lvlText w:val=""/>
+      <w:lvlJc w:val="left"/>
+      <w:pPr>
+        <w:tabs>
+          <w:tab w:val="num" w:pos="4320"/>
+        </w:tabs>
+        <w:ind w:left="4320" w:hanging="360"/>
+      </w:pPr>
+      <w:rPr>
+        <w:rFonts w:ascii="Symbol" w:hAnsi="Symbol" w:hint="default"/>
+        <w:sz w:val="20"/>
+      </w:rPr>
+    </w:lvl>
+    <w:lvl w:ilvl="6" w:tentative="1">
+      <w:start w:val="1"/>
+      <w:numFmt w:val="bullet"/>
+      <w:lvlText w:val=""/>
+      <w:lvlJc w:val="left"/>
+      <w:pPr>
+        <w:tabs>
+          <w:tab w:val="num" w:pos="5040"/>
+        </w:tabs>
+        <w:ind w:left="5040" w:hanging="360"/>
+      </w:pPr>
+      <w:rPr>
+        <w:rFonts w:ascii="Symbol" w:hAnsi="Symbol" w:hint="default"/>
+        <w:sz w:val="20"/>
+      </w:rPr>
+    </w:lvl>
+    <w:lvl w:ilvl="7" w:tentative="1">
+      <w:start w:val="1"/>
+      <w:numFmt w:val="bullet"/>
+      <w:lvlText w:val=""/>
+      <w:lvlJc w:val="left"/>
+      <w:pPr>
+        <w:tabs>
+          <w:tab w:val="num" w:pos="5760"/>
+        </w:tabs>
+        <w:ind w:left="5760" w:hanging="360"/>
+      </w:pPr>
+      <w:rPr>
+        <w:rFonts w:ascii="Symbol" w:hAnsi="Symbol" w:hint="default"/>
+        <w:sz w:val="20"/>
+      </w:rPr>
+    </w:lvl>
+    <w:lvl w:ilvl="8" w:tentative="1">
+      <w:start w:val="1"/>
+      <w:numFmt w:val="bullet"/>
+      <w:lvlText w:val=""/>
+      <w:lvlJc w:val="left"/>
+      <w:pPr>
+        <w:tabs>
+          <w:tab w:val="num" w:pos="6480"/>
+        </w:tabs>
+        <w:ind w:left="6480" w:hanging="360"/>
+      </w:pPr>
+      <w:rPr>
+        <w:rFonts w:ascii="Symbol" w:hAnsi="Symbol" w:hint="default"/>
+        <w:sz w:val="20"/>
+      </w:rPr>
+    </w:lvl>
+  </w:abstractNum>
+  <w:abstractNum w:abstractNumId="1" w15:restartNumberingAfterBreak="0">
     <w:nsid w:val="10E43E52"/>
     <w:multiLevelType w:val="hybridMultilevel"/>
     <w:tmpl w:val="7CAE980A"/>
@@ -967,14 +1403,617 @@
       </w:rPr>
     </w:lvl>
   </w:abstractNum>
-  <w:num w:numId="1">
+  <w:abstractNum w:abstractNumId="2" w15:restartNumberingAfterBreak="0">
+    <w:nsid w:val="1BCE667A"/>
+    <w:multiLevelType w:val="multilevel"/>
+    <w:tmpl w:val="57C811E8"/>
+    <w:lvl w:ilvl="0">
+      <w:start w:val="1"/>
+      <w:numFmt w:val="decimal"/>
+      <w:lvlText w:val="%1."/>
+      <w:lvlJc w:val="left"/>
+      <w:pPr>
+        <w:tabs>
+          <w:tab w:val="num" w:pos="720"/>
+        </w:tabs>
+        <w:ind w:left="720" w:hanging="360"/>
+      </w:pPr>
+    </w:lvl>
+    <w:lvl w:ilvl="1" w:tentative="1">
+      <w:start w:val="1"/>
+      <w:numFmt w:val="decimal"/>
+      <w:lvlText w:val="%2."/>
+      <w:lvlJc w:val="left"/>
+      <w:pPr>
+        <w:tabs>
+          <w:tab w:val="num" w:pos="1440"/>
+        </w:tabs>
+        <w:ind w:left="1440" w:hanging="360"/>
+      </w:pPr>
+    </w:lvl>
+    <w:lvl w:ilvl="2" w:tentative="1">
+      <w:start w:val="1"/>
+      <w:numFmt w:val="decimal"/>
+      <w:lvlText w:val="%3."/>
+      <w:lvlJc w:val="left"/>
+      <w:pPr>
+        <w:tabs>
+          <w:tab w:val="num" w:pos="2160"/>
+        </w:tabs>
+        <w:ind w:left="2160" w:hanging="360"/>
+      </w:pPr>
+    </w:lvl>
+    <w:lvl w:ilvl="3" w:tentative="1">
+      <w:start w:val="1"/>
+      <w:numFmt w:val="decimal"/>
+      <w:lvlText w:val="%4."/>
+      <w:lvlJc w:val="left"/>
+      <w:pPr>
+        <w:tabs>
+          <w:tab w:val="num" w:pos="2880"/>
+        </w:tabs>
+        <w:ind w:left="2880" w:hanging="360"/>
+      </w:pPr>
+    </w:lvl>
+    <w:lvl w:ilvl="4" w:tentative="1">
+      <w:start w:val="1"/>
+      <w:numFmt w:val="decimal"/>
+      <w:lvlText w:val="%5."/>
+      <w:lvlJc w:val="left"/>
+      <w:pPr>
+        <w:tabs>
+          <w:tab w:val="num" w:pos="3600"/>
+        </w:tabs>
+        <w:ind w:left="3600" w:hanging="360"/>
+      </w:pPr>
+    </w:lvl>
+    <w:lvl w:ilvl="5" w:tentative="1">
+      <w:start w:val="1"/>
+      <w:numFmt w:val="decimal"/>
+      <w:lvlText w:val="%6."/>
+      <w:lvlJc w:val="left"/>
+      <w:pPr>
+        <w:tabs>
+          <w:tab w:val="num" w:pos="4320"/>
+        </w:tabs>
+        <w:ind w:left="4320" w:hanging="360"/>
+      </w:pPr>
+    </w:lvl>
+    <w:lvl w:ilvl="6" w:tentative="1">
+      <w:start w:val="1"/>
+      <w:numFmt w:val="decimal"/>
+      <w:lvlText w:val="%7."/>
+      <w:lvlJc w:val="left"/>
+      <w:pPr>
+        <w:tabs>
+          <w:tab w:val="num" w:pos="5040"/>
+        </w:tabs>
+        <w:ind w:left="5040" w:hanging="360"/>
+      </w:pPr>
+    </w:lvl>
+    <w:lvl w:ilvl="7" w:tentative="1">
+      <w:start w:val="1"/>
+      <w:numFmt w:val="decimal"/>
+      <w:lvlText w:val="%8."/>
+      <w:lvlJc w:val="left"/>
+      <w:pPr>
+        <w:tabs>
+          <w:tab w:val="num" w:pos="5760"/>
+        </w:tabs>
+        <w:ind w:left="5760" w:hanging="360"/>
+      </w:pPr>
+    </w:lvl>
+    <w:lvl w:ilvl="8" w:tentative="1">
+      <w:start w:val="1"/>
+      <w:numFmt w:val="decimal"/>
+      <w:lvlText w:val="%9."/>
+      <w:lvlJc w:val="left"/>
+      <w:pPr>
+        <w:tabs>
+          <w:tab w:val="num" w:pos="6480"/>
+        </w:tabs>
+        <w:ind w:left="6480" w:hanging="360"/>
+      </w:pPr>
+    </w:lvl>
+  </w:abstractNum>
+  <w:abstractNum w:abstractNumId="3" w15:restartNumberingAfterBreak="0">
+    <w:nsid w:val="74855663"/>
+    <w:multiLevelType w:val="multilevel"/>
+    <w:tmpl w:val="ABD81828"/>
+    <w:lvl w:ilvl="0">
+      <w:start w:val="1"/>
+      <w:numFmt w:val="decimal"/>
+      <w:lvlText w:val="%1."/>
+      <w:lvlJc w:val="left"/>
+      <w:pPr>
+        <w:tabs>
+          <w:tab w:val="num" w:pos="720"/>
+        </w:tabs>
+        <w:ind w:left="720" w:hanging="360"/>
+      </w:pPr>
+    </w:lvl>
+    <w:lvl w:ilvl="1">
+      <w:start w:val="1"/>
+      <w:numFmt w:val="lowerLetter"/>
+      <w:lvlText w:val="%2."/>
+      <w:lvlJc w:val="left"/>
+      <w:pPr>
+        <w:tabs>
+          <w:tab w:val="num" w:pos="1440"/>
+        </w:tabs>
+        <w:ind w:left="1440" w:hanging="360"/>
+      </w:pPr>
+    </w:lvl>
+    <w:lvl w:ilvl="2">
+      <w:start w:val="1"/>
+      <w:numFmt w:val="lowerRoman"/>
+      <w:lvlText w:val="%3."/>
+      <w:lvlJc w:val="right"/>
+      <w:pPr>
+        <w:tabs>
+          <w:tab w:val="num" w:pos="2160"/>
+        </w:tabs>
+        <w:ind w:left="2160" w:hanging="360"/>
+      </w:pPr>
+    </w:lvl>
+    <w:lvl w:ilvl="3" w:tentative="1">
+      <w:start w:val="1"/>
+      <w:numFmt w:val="decimal"/>
+      <w:lvlText w:val="%4."/>
+      <w:lvlJc w:val="left"/>
+      <w:pPr>
+        <w:tabs>
+          <w:tab w:val="num" w:pos="2880"/>
+        </w:tabs>
+        <w:ind w:left="2880" w:hanging="360"/>
+      </w:pPr>
+    </w:lvl>
+    <w:lvl w:ilvl="4" w:tentative="1">
+      <w:start w:val="1"/>
+      <w:numFmt w:val="decimal"/>
+      <w:lvlText w:val="%5."/>
+      <w:lvlJc w:val="left"/>
+      <w:pPr>
+        <w:tabs>
+          <w:tab w:val="num" w:pos="3600"/>
+        </w:tabs>
+        <w:ind w:left="3600" w:hanging="360"/>
+      </w:pPr>
+    </w:lvl>
+    <w:lvl w:ilvl="5" w:tentative="1">
+      <w:start w:val="1"/>
+      <w:numFmt w:val="decimal"/>
+      <w:lvlText w:val="%6."/>
+      <w:lvlJc w:val="left"/>
+      <w:pPr>
+        <w:tabs>
+          <w:tab w:val="num" w:pos="4320"/>
+        </w:tabs>
+        <w:ind w:left="4320" w:hanging="360"/>
+      </w:pPr>
+    </w:lvl>
+    <w:lvl w:ilvl="6" w:tentative="1">
+      <w:start w:val="1"/>
+      <w:numFmt w:val="decimal"/>
+      <w:lvlText w:val="%7."/>
+      <w:lvlJc w:val="left"/>
+      <w:pPr>
+        <w:tabs>
+          <w:tab w:val="num" w:pos="5040"/>
+        </w:tabs>
+        <w:ind w:left="5040" w:hanging="360"/>
+      </w:pPr>
+    </w:lvl>
+    <w:lvl w:ilvl="7" w:tentative="1">
+      <w:start w:val="1"/>
+      <w:numFmt w:val="decimal"/>
+      <w:lvlText w:val="%8."/>
+      <w:lvlJc w:val="left"/>
+      <w:pPr>
+        <w:tabs>
+          <w:tab w:val="num" w:pos="5760"/>
+        </w:tabs>
+        <w:ind w:left="5760" w:hanging="360"/>
+      </w:pPr>
+    </w:lvl>
+    <w:lvl w:ilvl="8" w:tentative="1">
+      <w:start w:val="1"/>
+      <w:numFmt w:val="decimal"/>
+      <w:lvlText w:val="%9."/>
+      <w:lvlJc w:val="left"/>
+      <w:pPr>
+        <w:tabs>
+          <w:tab w:val="num" w:pos="6480"/>
+        </w:tabs>
+        <w:ind w:left="6480" w:hanging="360"/>
+      </w:pPr>
+    </w:lvl>
+  </w:abstractNum>
+  <w:num w:numId="1" w16cid:durableId="2029787959">
+    <w:abstractNumId w:val="1"/>
+  </w:num>
+  <w:num w:numId="2" w16cid:durableId="787311048">
+    <w:abstractNumId w:val="3"/>
+    <w:lvlOverride w:ilvl="0">
+      <w:startOverride w:val="1"/>
+    </w:lvlOverride>
+  </w:num>
+  <w:num w:numId="3" w16cid:durableId="478033230">
+    <w:abstractNumId w:val="3"/>
+    <w:lvlOverride w:ilvl="0"/>
+    <w:lvlOverride w:ilvl="1">
+      <w:startOverride w:val="1"/>
+    </w:lvlOverride>
+  </w:num>
+  <w:num w:numId="4" w16cid:durableId="1537041705">
+    <w:abstractNumId w:val="3"/>
+    <w:lvlOverride w:ilvl="0"/>
+    <w:lvlOverride w:ilvl="1">
+      <w:lvl w:ilvl="1">
+        <w:numFmt w:val="bullet"/>
+        <w:lvlText w:val=""/>
+        <w:lvlJc w:val="left"/>
+        <w:pPr>
+          <w:tabs>
+            <w:tab w:val="num" w:pos="1440"/>
+          </w:tabs>
+          <w:ind w:left="1440" w:hanging="360"/>
+        </w:pPr>
+        <w:rPr>
+          <w:rFonts w:ascii="Symbol" w:hAnsi="Symbol" w:hint="default"/>
+          <w:sz w:val="20"/>
+        </w:rPr>
+      </w:lvl>
+    </w:lvlOverride>
+  </w:num>
+  <w:num w:numId="5" w16cid:durableId="1802310787">
+    <w:abstractNumId w:val="3"/>
+    <w:lvlOverride w:ilvl="0"/>
+    <w:lvlOverride w:ilvl="1">
+      <w:startOverride w:val="2"/>
+    </w:lvlOverride>
+  </w:num>
+  <w:num w:numId="6" w16cid:durableId="1326082660">
+    <w:abstractNumId w:val="3"/>
+    <w:lvlOverride w:ilvl="0"/>
+    <w:lvlOverride w:ilvl="1">
+      <w:startOverride w:val="1"/>
+    </w:lvlOverride>
+  </w:num>
+  <w:num w:numId="7" w16cid:durableId="1250309054">
+    <w:abstractNumId w:val="3"/>
+    <w:lvlOverride w:ilvl="0"/>
+    <w:lvlOverride w:ilvl="1">
+      <w:lvl w:ilvl="1">
+        <w:numFmt w:val="bullet"/>
+        <w:lvlText w:val=""/>
+        <w:lvlJc w:val="left"/>
+        <w:pPr>
+          <w:tabs>
+            <w:tab w:val="num" w:pos="1440"/>
+          </w:tabs>
+          <w:ind w:left="1440" w:hanging="360"/>
+        </w:pPr>
+        <w:rPr>
+          <w:rFonts w:ascii="Symbol" w:hAnsi="Symbol" w:hint="default"/>
+          <w:sz w:val="20"/>
+        </w:rPr>
+      </w:lvl>
+    </w:lvlOverride>
+  </w:num>
+  <w:num w:numId="8" w16cid:durableId="1041520303">
+    <w:abstractNumId w:val="3"/>
+    <w:lvlOverride w:ilvl="0"/>
+    <w:lvlOverride w:ilvl="1">
+      <w:startOverride w:val="2"/>
+    </w:lvlOverride>
+  </w:num>
+  <w:num w:numId="9" w16cid:durableId="93132513">
+    <w:abstractNumId w:val="3"/>
+    <w:lvlOverride w:ilvl="0"/>
+    <w:lvlOverride w:ilvl="1">
+      <w:lvl w:ilvl="1">
+        <w:numFmt w:val="bullet"/>
+        <w:lvlText w:val=""/>
+        <w:lvlJc w:val="left"/>
+        <w:pPr>
+          <w:tabs>
+            <w:tab w:val="num" w:pos="1440"/>
+          </w:tabs>
+          <w:ind w:left="1440" w:hanging="360"/>
+        </w:pPr>
+        <w:rPr>
+          <w:rFonts w:ascii="Symbol" w:hAnsi="Symbol" w:hint="default"/>
+          <w:sz w:val="20"/>
+        </w:rPr>
+      </w:lvl>
+    </w:lvlOverride>
+  </w:num>
+  <w:num w:numId="10" w16cid:durableId="654261307">
+    <w:abstractNumId w:val="3"/>
+    <w:lvlOverride w:ilvl="0"/>
+    <w:lvlOverride w:ilvl="1">
+      <w:startOverride w:val="3"/>
+    </w:lvlOverride>
+  </w:num>
+  <w:num w:numId="11" w16cid:durableId="794828635">
+    <w:abstractNumId w:val="3"/>
+    <w:lvlOverride w:ilvl="0"/>
+    <w:lvlOverride w:ilvl="1">
+      <w:lvl w:ilvl="1">
+        <w:numFmt w:val="bullet"/>
+        <w:lvlText w:val=""/>
+        <w:lvlJc w:val="left"/>
+        <w:pPr>
+          <w:tabs>
+            <w:tab w:val="num" w:pos="1440"/>
+          </w:tabs>
+          <w:ind w:left="1440" w:hanging="360"/>
+        </w:pPr>
+        <w:rPr>
+          <w:rFonts w:ascii="Symbol" w:hAnsi="Symbol" w:hint="default"/>
+          <w:sz w:val="20"/>
+        </w:rPr>
+      </w:lvl>
+    </w:lvlOverride>
+  </w:num>
+  <w:num w:numId="12" w16cid:durableId="1263034492">
+    <w:abstractNumId w:val="3"/>
+    <w:lvlOverride w:ilvl="0"/>
+    <w:lvlOverride w:ilvl="1">
+      <w:startOverride w:val="1"/>
+    </w:lvlOverride>
+  </w:num>
+  <w:num w:numId="13" w16cid:durableId="1067654306">
+    <w:abstractNumId w:val="3"/>
+    <w:lvlOverride w:ilvl="0"/>
+    <w:lvlOverride w:ilvl="1"/>
+    <w:lvlOverride w:ilvl="2">
+      <w:startOverride w:val="1"/>
+    </w:lvlOverride>
+  </w:num>
+  <w:num w:numId="14" w16cid:durableId="1603994322">
+    <w:abstractNumId w:val="3"/>
+    <w:lvlOverride w:ilvl="0"/>
+    <w:lvlOverride w:ilvl="1"/>
+    <w:lvlOverride w:ilvl="2">
+      <w:lvl w:ilvl="2">
+        <w:numFmt w:val="bullet"/>
+        <w:lvlText w:val=""/>
+        <w:lvlJc w:val="left"/>
+        <w:pPr>
+          <w:tabs>
+            <w:tab w:val="num" w:pos="2160"/>
+          </w:tabs>
+          <w:ind w:left="2160" w:hanging="360"/>
+        </w:pPr>
+        <w:rPr>
+          <w:rFonts w:ascii="Symbol" w:hAnsi="Symbol" w:hint="default"/>
+          <w:sz w:val="20"/>
+        </w:rPr>
+      </w:lvl>
+    </w:lvlOverride>
+  </w:num>
+  <w:num w:numId="15" w16cid:durableId="2070960578">
+    <w:abstractNumId w:val="3"/>
+    <w:lvlOverride w:ilvl="0"/>
+    <w:lvlOverride w:ilvl="1"/>
+    <w:lvlOverride w:ilvl="2">
+      <w:startOverride w:val="2"/>
+    </w:lvlOverride>
+  </w:num>
+  <w:num w:numId="16" w16cid:durableId="296572945">
+    <w:abstractNumId w:val="3"/>
+    <w:lvlOverride w:ilvl="0"/>
+    <w:lvlOverride w:ilvl="1"/>
+    <w:lvlOverride w:ilvl="2">
+      <w:lvl w:ilvl="2">
+        <w:numFmt w:val="bullet"/>
+        <w:lvlText w:val=""/>
+        <w:lvlJc w:val="left"/>
+        <w:pPr>
+          <w:tabs>
+            <w:tab w:val="num" w:pos="2160"/>
+          </w:tabs>
+          <w:ind w:left="2160" w:hanging="360"/>
+        </w:pPr>
+        <w:rPr>
+          <w:rFonts w:ascii="Symbol" w:hAnsi="Symbol" w:hint="default"/>
+          <w:sz w:val="20"/>
+        </w:rPr>
+      </w:lvl>
+    </w:lvlOverride>
+  </w:num>
+  <w:num w:numId="17" w16cid:durableId="266239140">
+    <w:abstractNumId w:val="3"/>
+    <w:lvlOverride w:ilvl="0"/>
+    <w:lvlOverride w:ilvl="1"/>
+    <w:lvlOverride w:ilvl="2">
+      <w:startOverride w:val="3"/>
+    </w:lvlOverride>
+  </w:num>
+  <w:num w:numId="18" w16cid:durableId="971596433">
+    <w:abstractNumId w:val="3"/>
+    <w:lvlOverride w:ilvl="0"/>
+    <w:lvlOverride w:ilvl="1"/>
+    <w:lvlOverride w:ilvl="2">
+      <w:lvl w:ilvl="2">
+        <w:numFmt w:val="bullet"/>
+        <w:lvlText w:val=""/>
+        <w:lvlJc w:val="left"/>
+        <w:pPr>
+          <w:tabs>
+            <w:tab w:val="num" w:pos="2160"/>
+          </w:tabs>
+          <w:ind w:left="2160" w:hanging="360"/>
+        </w:pPr>
+        <w:rPr>
+          <w:rFonts w:ascii="Symbol" w:hAnsi="Symbol" w:hint="default"/>
+          <w:sz w:val="20"/>
+        </w:rPr>
+      </w:lvl>
+    </w:lvlOverride>
+  </w:num>
+  <w:num w:numId="19" w16cid:durableId="246042749">
+    <w:abstractNumId w:val="3"/>
+    <w:lvlOverride w:ilvl="0"/>
+    <w:lvlOverride w:ilvl="1"/>
+    <w:lvlOverride w:ilvl="2">
+      <w:startOverride w:val="1"/>
+    </w:lvlOverride>
+  </w:num>
+  <w:num w:numId="20" w16cid:durableId="1989938208">
+    <w:abstractNumId w:val="3"/>
+    <w:lvlOverride w:ilvl="0"/>
+    <w:lvlOverride w:ilvl="1"/>
+    <w:lvlOverride w:ilvl="2">
+      <w:lvl w:ilvl="2">
+        <w:numFmt w:val="bullet"/>
+        <w:lvlText w:val=""/>
+        <w:lvlJc w:val="left"/>
+        <w:pPr>
+          <w:tabs>
+            <w:tab w:val="num" w:pos="2160"/>
+          </w:tabs>
+          <w:ind w:left="2160" w:hanging="360"/>
+        </w:pPr>
+        <w:rPr>
+          <w:rFonts w:ascii="Symbol" w:hAnsi="Symbol" w:hint="default"/>
+          <w:sz w:val="20"/>
+        </w:rPr>
+      </w:lvl>
+    </w:lvlOverride>
+  </w:num>
+  <w:num w:numId="21" w16cid:durableId="52701351">
+    <w:abstractNumId w:val="3"/>
+    <w:lvlOverride w:ilvl="0"/>
+    <w:lvlOverride w:ilvl="1"/>
+    <w:lvlOverride w:ilvl="2">
+      <w:startOverride w:val="2"/>
+    </w:lvlOverride>
+  </w:num>
+  <w:num w:numId="22" w16cid:durableId="588973093">
+    <w:abstractNumId w:val="3"/>
+    <w:lvlOverride w:ilvl="0"/>
+    <w:lvlOverride w:ilvl="1"/>
+    <w:lvlOverride w:ilvl="2">
+      <w:lvl w:ilvl="2">
+        <w:numFmt w:val="bullet"/>
+        <w:lvlText w:val=""/>
+        <w:lvlJc w:val="left"/>
+        <w:pPr>
+          <w:tabs>
+            <w:tab w:val="num" w:pos="2160"/>
+          </w:tabs>
+          <w:ind w:left="2160" w:hanging="360"/>
+        </w:pPr>
+        <w:rPr>
+          <w:rFonts w:ascii="Symbol" w:hAnsi="Symbol" w:hint="default"/>
+          <w:sz w:val="20"/>
+        </w:rPr>
+      </w:lvl>
+    </w:lvlOverride>
+  </w:num>
+  <w:num w:numId="23" w16cid:durableId="179666745">
+    <w:abstractNumId w:val="3"/>
+    <w:lvlOverride w:ilvl="0"/>
+    <w:lvlOverride w:ilvl="1"/>
+    <w:lvlOverride w:ilvl="2">
+      <w:startOverride w:val="3"/>
+    </w:lvlOverride>
+  </w:num>
+  <w:num w:numId="24" w16cid:durableId="655691914">
+    <w:abstractNumId w:val="3"/>
+    <w:lvlOverride w:ilvl="0"/>
+    <w:lvlOverride w:ilvl="1"/>
+    <w:lvlOverride w:ilvl="2">
+      <w:lvl w:ilvl="2">
+        <w:numFmt w:val="bullet"/>
+        <w:lvlText w:val=""/>
+        <w:lvlJc w:val="left"/>
+        <w:pPr>
+          <w:tabs>
+            <w:tab w:val="num" w:pos="2160"/>
+          </w:tabs>
+          <w:ind w:left="2160" w:hanging="360"/>
+        </w:pPr>
+        <w:rPr>
+          <w:rFonts w:ascii="Symbol" w:hAnsi="Symbol" w:hint="default"/>
+          <w:sz w:val="20"/>
+        </w:rPr>
+      </w:lvl>
+    </w:lvlOverride>
+  </w:num>
+  <w:num w:numId="25" w16cid:durableId="1594583944">
+    <w:abstractNumId w:val="3"/>
+    <w:lvlOverride w:ilvl="0"/>
+    <w:lvlOverride w:ilvl="1">
+      <w:startOverride w:val="1"/>
+    </w:lvlOverride>
+  </w:num>
+  <w:num w:numId="26" w16cid:durableId="1843815954">
+    <w:abstractNumId w:val="3"/>
+    <w:lvlOverride w:ilvl="0"/>
+    <w:lvlOverride w:ilvl="1">
+      <w:lvl w:ilvl="1">
+        <w:numFmt w:val="bullet"/>
+        <w:lvlText w:val=""/>
+        <w:lvlJc w:val="left"/>
+        <w:pPr>
+          <w:tabs>
+            <w:tab w:val="num" w:pos="1440"/>
+          </w:tabs>
+          <w:ind w:left="1440" w:hanging="360"/>
+        </w:pPr>
+        <w:rPr>
+          <w:rFonts w:ascii="Symbol" w:hAnsi="Symbol" w:hint="default"/>
+          <w:sz w:val="20"/>
+        </w:rPr>
+      </w:lvl>
+    </w:lvlOverride>
+  </w:num>
+  <w:num w:numId="27" w16cid:durableId="1031298368">
+    <w:abstractNumId w:val="3"/>
+    <w:lvlOverride w:ilvl="0"/>
+    <w:lvlOverride w:ilvl="1">
+      <w:startOverride w:val="2"/>
+    </w:lvlOverride>
+  </w:num>
+  <w:num w:numId="28" w16cid:durableId="1998724539">
+    <w:abstractNumId w:val="3"/>
+    <w:lvlOverride w:ilvl="0"/>
+    <w:lvlOverride w:ilvl="1">
+      <w:lvl w:ilvl="1">
+        <w:numFmt w:val="bullet"/>
+        <w:lvlText w:val=""/>
+        <w:lvlJc w:val="left"/>
+        <w:pPr>
+          <w:tabs>
+            <w:tab w:val="num" w:pos="1440"/>
+          </w:tabs>
+          <w:ind w:left="1440" w:hanging="360"/>
+        </w:pPr>
+        <w:rPr>
+          <w:rFonts w:ascii="Symbol" w:hAnsi="Symbol" w:hint="default"/>
+          <w:sz w:val="20"/>
+        </w:rPr>
+      </w:lvl>
+    </w:lvlOverride>
+  </w:num>
+  <w:num w:numId="29" w16cid:durableId="1753620561">
+    <w:abstractNumId w:val="2"/>
+    <w:lvlOverride w:ilvl="0">
+      <w:startOverride w:val="5"/>
+    </w:lvlOverride>
+  </w:num>
+  <w:num w:numId="30" w16cid:durableId="662510504">
     <w:abstractNumId w:val="0"/>
   </w:num>
 </w:numbering>
 </file>
 
 <file path=word/styles.xml><?xml version="1.0" encoding="utf-8"?>
-<w:styles xmlns:mc="http://schemas.openxmlformats.org/markup-compatibility/2006" xmlns:r="http://schemas.openxmlformats.org/officeDocument/2006/relationships" xmlns:w="http://schemas.openxmlformats.org/wordprocessingml/2006/main" xmlns:w14="http://schemas.microsoft.com/office/word/2010/wordml" xmlns:w15="http://schemas.microsoft.com/office/word/2012/wordml" xmlns:w16cex="http://schemas.microsoft.com/office/word/2018/wordml/cex" xmlns:w16cid="http://schemas.microsoft.com/office/word/2016/wordml/cid" xmlns:w16="http://schemas.microsoft.com/office/word/2018/wordml" xmlns:w16sdtdh="http://schemas.microsoft.com/office/word/2020/wordml/sdtdatahash" xmlns:w16se="http://schemas.microsoft.com/office/word/2015/wordml/symex" mc:Ignorable="w14 w15 w16se w16cid w16 w16cex w16sdtdh">
+<w:styles xmlns:mc="http://schemas.openxmlformats.org/markup-compatibility/2006" xmlns:r="http://schemas.openxmlformats.org/officeDocument/2006/relationships" xmlns:w="http://schemas.openxmlformats.org/wordprocessingml/2006/main" xmlns:w14="http://schemas.microsoft.com/office/word/2010/wordml" xmlns:w15="http://schemas.microsoft.com/office/word/2012/wordml" xmlns:w16cex="http://schemas.microsoft.com/office/word/2018/wordml/cex" xmlns:w16cid="http://schemas.microsoft.com/office/word/2016/wordml/cid" xmlns:w16="http://schemas.microsoft.com/office/word/2018/wordml" xmlns:w16du="http://schemas.microsoft.com/office/word/2023/wordml/word16du" xmlns:w16sdtdh="http://schemas.microsoft.com/office/word/2020/wordml/sdtdatahash" xmlns:w16se="http://schemas.microsoft.com/office/word/2015/wordml/symex" mc:Ignorable="w14 w15 w16se w16cid w16 w16cex w16sdtdh w16du">
   <w:docDefaults>
     <w:rPrDefault>
       <w:rPr>

</xml_diff>